<commit_message>
modificacion de encabezado de pag
</commit_message>
<xml_diff>
--- a/Guias v2/Guia_N0_instalacion_Visual_Studio_v2.docx
+++ b/Guias v2/Guia_N0_instalacion_Visual_Studio_v2.docx
@@ -1,6 +1,6 @@
 
 <file path=word/document.xml><?xml version="1.0" encoding="utf-8"?>
-<w:document xmlns:wpc="http://schemas.microsoft.com/office/word/2010/wordprocessingCanvas" xmlns:cx="http://schemas.microsoft.com/office/drawing/2014/chartex" xmlns:cx1="http://schemas.microsoft.com/office/drawing/2015/9/8/chartex" xmlns:cx2="http://schemas.microsoft.com/office/drawing/2015/10/21/chartex" xmlns:cx3="http://schemas.microsoft.com/office/drawing/2016/5/9/chartex" xmlns:cx4="http://schemas.microsoft.com/office/drawing/2016/5/10/chartex" xmlns:cx5="http://schemas.microsoft.com/office/drawing/2016/5/11/chartex" xmlns:cx6="http://schemas.microsoft.com/office/drawing/2016/5/12/chartex" xmlns:cx7="http://schemas.microsoft.com/office/drawing/2016/5/13/chartex" xmlns:cx8="http://schemas.microsoft.com/office/drawing/2016/5/14/chartex" xmlns:mc="http://schemas.openxmlformats.org/markup-compatibility/2006" xmlns:aink="http://schemas.microsoft.com/office/drawing/2016/ink" xmlns:am3d="http://schemas.microsoft.com/office/drawing/2017/model3d" xmlns:o="urn:schemas-microsoft-com:office:office" xmlns:r="http://schemas.openxmlformats.org/officeDocument/2006/relationships" xmlns:m="http://schemas.openxmlformats.org/officeDocument/2006/math" xmlns:v="urn:schemas-microsoft-com:vml" xmlns:wp14="http://schemas.microsoft.com/office/word/2010/wordprocessingDrawing" xmlns:wp="http://schemas.openxmlformats.org/drawingml/2006/wordprocessingDrawing" xmlns:w10="urn:schemas-microsoft-com:office:word" xmlns:w="http://schemas.openxmlformats.org/wordprocessingml/2006/main" xmlns:w14="http://schemas.microsoft.com/office/word/2010/wordml" xmlns:w15="http://schemas.microsoft.com/office/word/2012/wordml" xmlns:w16cex="http://schemas.microsoft.com/office/word/2018/wordml/cex" xmlns:w16cid="http://schemas.microsoft.com/office/word/2016/wordml/cid" xmlns:w16="http://schemas.microsoft.com/office/word/2018/wordml" xmlns:w16sdtdh="http://schemas.microsoft.com/office/word/2020/wordml/sdtdatahash" xmlns:w16se="http://schemas.microsoft.com/office/word/2015/wordml/symex" xmlns:wpg="http://schemas.microsoft.com/office/word/2010/wordprocessingGroup" xmlns:wpi="http://schemas.microsoft.com/office/word/2010/wordprocessingInk" xmlns:wne="http://schemas.microsoft.com/office/word/2006/wordml" xmlns:wps="http://schemas.microsoft.com/office/word/2010/wordprocessingShape" mc:Ignorable="w14 w15 w16se w16cid w16 w16cex w16sdtdh wp14">
+<w:document xmlns:wpc="http://schemas.microsoft.com/office/word/2010/wordprocessingCanvas" xmlns:cx="http://schemas.microsoft.com/office/drawing/2014/chartex" xmlns:cx1="http://schemas.microsoft.com/office/drawing/2015/9/8/chartex" xmlns:cx2="http://schemas.microsoft.com/office/drawing/2015/10/21/chartex" xmlns:cx3="http://schemas.microsoft.com/office/drawing/2016/5/9/chartex" xmlns:cx4="http://schemas.microsoft.com/office/drawing/2016/5/10/chartex" xmlns:cx5="http://schemas.microsoft.com/office/drawing/2016/5/11/chartex" xmlns:cx6="http://schemas.microsoft.com/office/drawing/2016/5/12/chartex" xmlns:cx7="http://schemas.microsoft.com/office/drawing/2016/5/13/chartex" xmlns:cx8="http://schemas.microsoft.com/office/drawing/2016/5/14/chartex" xmlns:mc="http://schemas.openxmlformats.org/markup-compatibility/2006" xmlns:aink="http://schemas.microsoft.com/office/drawing/2016/ink" xmlns:am3d="http://schemas.microsoft.com/office/drawing/2017/model3d" xmlns:o="urn:schemas-microsoft-com:office:office" xmlns:oel="http://schemas.microsoft.com/office/2019/extlst" xmlns:r="http://schemas.openxmlformats.org/officeDocument/2006/relationships" xmlns:m="http://schemas.openxmlformats.org/officeDocument/2006/math" xmlns:v="urn:schemas-microsoft-com:vml" xmlns:wp14="http://schemas.microsoft.com/office/word/2010/wordprocessingDrawing" xmlns:wp="http://schemas.openxmlformats.org/drawingml/2006/wordprocessingDrawing" xmlns:w10="urn:schemas-microsoft-com:office:word" xmlns:w="http://schemas.openxmlformats.org/wordprocessingml/2006/main" xmlns:w14="http://schemas.microsoft.com/office/word/2010/wordml" xmlns:w15="http://schemas.microsoft.com/office/word/2012/wordml" xmlns:w16cex="http://schemas.microsoft.com/office/word/2018/wordml/cex" xmlns:w16cid="http://schemas.microsoft.com/office/word/2016/wordml/cid" xmlns:w16="http://schemas.microsoft.com/office/word/2018/wordml" xmlns:w16sdtdh="http://schemas.microsoft.com/office/word/2020/wordml/sdtdatahash" xmlns:w16se="http://schemas.microsoft.com/office/word/2015/wordml/symex" xmlns:wpg="http://schemas.microsoft.com/office/word/2010/wordprocessingGroup" xmlns:wpi="http://schemas.microsoft.com/office/word/2010/wordprocessingInk" xmlns:wne="http://schemas.microsoft.com/office/word/2006/wordml" xmlns:wps="http://schemas.microsoft.com/office/word/2010/wordprocessingShape" mc:Ignorable="w14 w15 w16se w16cid w16 w16cex w16sdtdh wp14">
   <w:body>
     <w:p>
       <w:pPr>
@@ -13,19 +13,7 @@
         <w:rPr>
           <w:rFonts w:ascii="Times New Roman" w:eastAsia="Times New Roman" w:hAnsi="Times New Roman" w:cs="Times New Roman"/>
         </w:rPr>
-        <w:t xml:space="preserve"> </w:t>
-      </w:r>
-      <w:r>
-        <w:rPr>
-          <w:rFonts w:ascii="Times New Roman" w:eastAsia="Times New Roman" w:hAnsi="Times New Roman" w:cs="Times New Roman"/>
-        </w:rPr>
-        <w:t xml:space="preserve"> </w:t>
-      </w:r>
-      <w:r>
-        <w:rPr>
-          <w:rFonts w:ascii="Times New Roman" w:eastAsia="Times New Roman" w:hAnsi="Times New Roman" w:cs="Times New Roman"/>
-        </w:rPr>
-        <w:t xml:space="preserve"> </w:t>
+        <w:t xml:space="preserve">   </w:t>
       </w:r>
     </w:p>
     <w:p>
@@ -54,19 +42,7 @@
         <w:rPr>
           <w:rFonts w:ascii="Times New Roman" w:eastAsia="Times New Roman" w:hAnsi="Times New Roman" w:cs="Times New Roman"/>
         </w:rPr>
-        <w:t>I</w:t>
-      </w:r>
-      <w:r>
-        <w:rPr>
-          <w:rFonts w:ascii="Times New Roman" w:eastAsia="Times New Roman" w:hAnsi="Times New Roman" w:cs="Times New Roman"/>
-        </w:rPr>
-        <w:t>ngresamos al enlace oficial del entorno de desarrollo para realizar la descarga</w:t>
-      </w:r>
-      <w:r>
-        <w:rPr>
-          <w:rFonts w:ascii="Times New Roman" w:eastAsia="Times New Roman" w:hAnsi="Times New Roman" w:cs="Times New Roman"/>
-        </w:rPr>
-        <w:t>.</w:t>
+        <w:t>Ingresamos al enlace oficial del entorno de desarrollo para realizar la descarga.</w:t>
       </w:r>
       <w:r>
         <w:rPr>
@@ -979,13 +955,7 @@
         <w:rPr>
           <w:rFonts w:ascii="Times New Roman" w:eastAsia="Times New Roman" w:hAnsi="Times New Roman" w:cs="Times New Roman"/>
         </w:rPr>
-        <w:t xml:space="preserve"> </w:t>
-      </w:r>
-      <w:r>
-        <w:rPr>
-          <w:rFonts w:ascii="Times New Roman" w:eastAsia="Times New Roman" w:hAnsi="Times New Roman" w:cs="Times New Roman"/>
-        </w:rPr>
-        <w:t xml:space="preserve"> </w:t>
+        <w:t xml:space="preserve">  </w:t>
       </w:r>
     </w:p>
     <w:p>
@@ -1163,13 +1133,7 @@
         <w:rPr>
           <w:rFonts w:ascii="Times New Roman" w:eastAsia="Times New Roman" w:hAnsi="Times New Roman" w:cs="Times New Roman"/>
         </w:rPr>
-        <w:t xml:space="preserve">Iniciado nos dará la opción de </w:t>
-      </w:r>
-      <w:r>
-        <w:rPr>
-          <w:rFonts w:ascii="Times New Roman" w:eastAsia="Times New Roman" w:hAnsi="Times New Roman" w:cs="Times New Roman"/>
-        </w:rPr>
-        <w:t xml:space="preserve">elegir un </w:t>
+        <w:t xml:space="preserve">Iniciado nos dará la opción de elegir un </w:t>
       </w:r>
       <w:r>
         <w:rPr>
@@ -1667,10 +1631,7 @@
         <w:ind w:left="721"/>
       </w:pPr>
       <w:r>
-        <w:t xml:space="preserve"> </w:t>
-      </w:r>
-      <w:r>
-        <w:t xml:space="preserve"> </w:t>
+        <w:t xml:space="preserve">  </w:t>
       </w:r>
     </w:p>
     <w:p>
@@ -1838,10 +1799,7 @@
         <w:ind w:hanging="360"/>
       </w:pPr>
       <w:r>
-        <w:t xml:space="preserve">En este punto le daremos nombre a nuestro proyecto y ubicación, como </w:t>
-      </w:r>
-      <w:r>
-        <w:t>recomendación (</w:t>
+        <w:t>En este punto le daremos nombre a nuestro proyecto y ubicación, como recomendación (</w:t>
       </w:r>
       <w:r>
         <w:t>Ubicación)</w:t>
@@ -2453,10 +2411,7 @@
         </w:drawing>
       </w:r>
       <w:r>
-        <w:t xml:space="preserve"> o F5, dando como resultado la ejecución mostrada por panta</w:t>
-      </w:r>
-      <w:r>
-        <w:t xml:space="preserve">lla comprobando el normal funcionamiento de Nuestro entorno de desarrollo. </w:t>
+        <w:t xml:space="preserve"> o F5, dando como resultado la ejecución mostrada por pantalla comprobando el normal funcionamiento de Nuestro entorno de desarrollo. </w:t>
       </w:r>
     </w:p>
     <w:p>
@@ -2619,7 +2574,7 @@
 </file>
 
 <file path=word/endnotes.xml><?xml version="1.0" encoding="utf-8"?>
-<w:endnotes xmlns:wpc="http://schemas.microsoft.com/office/word/2010/wordprocessingCanvas" xmlns:cx="http://schemas.microsoft.com/office/drawing/2014/chartex" xmlns:cx1="http://schemas.microsoft.com/office/drawing/2015/9/8/chartex" xmlns:cx2="http://schemas.microsoft.com/office/drawing/2015/10/21/chartex" xmlns:cx3="http://schemas.microsoft.com/office/drawing/2016/5/9/chartex" xmlns:cx4="http://schemas.microsoft.com/office/drawing/2016/5/10/chartex" xmlns:cx5="http://schemas.microsoft.com/office/drawing/2016/5/11/chartex" xmlns:cx6="http://schemas.microsoft.com/office/drawing/2016/5/12/chartex" xmlns:cx7="http://schemas.microsoft.com/office/drawing/2016/5/13/chartex" xmlns:cx8="http://schemas.microsoft.com/office/drawing/2016/5/14/chartex" xmlns:mc="http://schemas.openxmlformats.org/markup-compatibility/2006" xmlns:aink="http://schemas.microsoft.com/office/drawing/2016/ink" xmlns:am3d="http://schemas.microsoft.com/office/drawing/2017/model3d" xmlns:o="urn:schemas-microsoft-com:office:office" xmlns:r="http://schemas.openxmlformats.org/officeDocument/2006/relationships" xmlns:m="http://schemas.openxmlformats.org/officeDocument/2006/math" xmlns:v="urn:schemas-microsoft-com:vml" xmlns:wp14="http://schemas.microsoft.com/office/word/2010/wordprocessingDrawing" xmlns:wp="http://schemas.openxmlformats.org/drawingml/2006/wordprocessingDrawing" xmlns:w10="urn:schemas-microsoft-com:office:word" xmlns:w="http://schemas.openxmlformats.org/wordprocessingml/2006/main" xmlns:w14="http://schemas.microsoft.com/office/word/2010/wordml" xmlns:w15="http://schemas.microsoft.com/office/word/2012/wordml" xmlns:w16cex="http://schemas.microsoft.com/office/word/2018/wordml/cex" xmlns:w16cid="http://schemas.microsoft.com/office/word/2016/wordml/cid" xmlns:w16="http://schemas.microsoft.com/office/word/2018/wordml" xmlns:w16sdtdh="http://schemas.microsoft.com/office/word/2020/wordml/sdtdatahash" xmlns:w16se="http://schemas.microsoft.com/office/word/2015/wordml/symex" xmlns:wpg="http://schemas.microsoft.com/office/word/2010/wordprocessingGroup" xmlns:wpi="http://schemas.microsoft.com/office/word/2010/wordprocessingInk" xmlns:wne="http://schemas.microsoft.com/office/word/2006/wordml" xmlns:wps="http://schemas.microsoft.com/office/word/2010/wordprocessingShape" mc:Ignorable="w14 w15 w16se w16cid w16 w16cex w16sdtdh wp14">
+<w:endnotes xmlns:wpc="http://schemas.microsoft.com/office/word/2010/wordprocessingCanvas" xmlns:cx="http://schemas.microsoft.com/office/drawing/2014/chartex" xmlns:cx1="http://schemas.microsoft.com/office/drawing/2015/9/8/chartex" xmlns:cx2="http://schemas.microsoft.com/office/drawing/2015/10/21/chartex" xmlns:cx3="http://schemas.microsoft.com/office/drawing/2016/5/9/chartex" xmlns:cx4="http://schemas.microsoft.com/office/drawing/2016/5/10/chartex" xmlns:cx5="http://schemas.microsoft.com/office/drawing/2016/5/11/chartex" xmlns:cx6="http://schemas.microsoft.com/office/drawing/2016/5/12/chartex" xmlns:cx7="http://schemas.microsoft.com/office/drawing/2016/5/13/chartex" xmlns:cx8="http://schemas.microsoft.com/office/drawing/2016/5/14/chartex" xmlns:mc="http://schemas.openxmlformats.org/markup-compatibility/2006" xmlns:aink="http://schemas.microsoft.com/office/drawing/2016/ink" xmlns:am3d="http://schemas.microsoft.com/office/drawing/2017/model3d" xmlns:o="urn:schemas-microsoft-com:office:office" xmlns:oel="http://schemas.microsoft.com/office/2019/extlst" xmlns:r="http://schemas.openxmlformats.org/officeDocument/2006/relationships" xmlns:m="http://schemas.openxmlformats.org/officeDocument/2006/math" xmlns:v="urn:schemas-microsoft-com:vml" xmlns:wp14="http://schemas.microsoft.com/office/word/2010/wordprocessingDrawing" xmlns:wp="http://schemas.openxmlformats.org/drawingml/2006/wordprocessingDrawing" xmlns:w10="urn:schemas-microsoft-com:office:word" xmlns:w="http://schemas.openxmlformats.org/wordprocessingml/2006/main" xmlns:w14="http://schemas.microsoft.com/office/word/2010/wordml" xmlns:w15="http://schemas.microsoft.com/office/word/2012/wordml" xmlns:w16cex="http://schemas.microsoft.com/office/word/2018/wordml/cex" xmlns:w16cid="http://schemas.microsoft.com/office/word/2016/wordml/cid" xmlns:w16="http://schemas.microsoft.com/office/word/2018/wordml" xmlns:w16sdtdh="http://schemas.microsoft.com/office/word/2020/wordml/sdtdatahash" xmlns:w16se="http://schemas.microsoft.com/office/word/2015/wordml/symex" xmlns:wpg="http://schemas.microsoft.com/office/word/2010/wordprocessingGroup" xmlns:wpi="http://schemas.microsoft.com/office/word/2010/wordprocessingInk" xmlns:wne="http://schemas.microsoft.com/office/word/2006/wordml" xmlns:wps="http://schemas.microsoft.com/office/word/2010/wordprocessingShape" mc:Ignorable="w14 w15 w16se w16cid w16 w16cex w16sdtdh wp14">
   <w:endnote w:type="separator" w:id="-1">
     <w:p>
       <w:pPr>
@@ -2644,7 +2599,7 @@
 </file>
 
 <file path=word/footnotes.xml><?xml version="1.0" encoding="utf-8"?>
-<w:footnotes xmlns:wpc="http://schemas.microsoft.com/office/word/2010/wordprocessingCanvas" xmlns:cx="http://schemas.microsoft.com/office/drawing/2014/chartex" xmlns:cx1="http://schemas.microsoft.com/office/drawing/2015/9/8/chartex" xmlns:cx2="http://schemas.microsoft.com/office/drawing/2015/10/21/chartex" xmlns:cx3="http://schemas.microsoft.com/office/drawing/2016/5/9/chartex" xmlns:cx4="http://schemas.microsoft.com/office/drawing/2016/5/10/chartex" xmlns:cx5="http://schemas.microsoft.com/office/drawing/2016/5/11/chartex" xmlns:cx6="http://schemas.microsoft.com/office/drawing/2016/5/12/chartex" xmlns:cx7="http://schemas.microsoft.com/office/drawing/2016/5/13/chartex" xmlns:cx8="http://schemas.microsoft.com/office/drawing/2016/5/14/chartex" xmlns:mc="http://schemas.openxmlformats.org/markup-compatibility/2006" xmlns:aink="http://schemas.microsoft.com/office/drawing/2016/ink" xmlns:am3d="http://schemas.microsoft.com/office/drawing/2017/model3d" xmlns:o="urn:schemas-microsoft-com:office:office" xmlns:r="http://schemas.openxmlformats.org/officeDocument/2006/relationships" xmlns:m="http://schemas.openxmlformats.org/officeDocument/2006/math" xmlns:v="urn:schemas-microsoft-com:vml" xmlns:wp14="http://schemas.microsoft.com/office/word/2010/wordprocessingDrawing" xmlns:wp="http://schemas.openxmlformats.org/drawingml/2006/wordprocessingDrawing" xmlns:w10="urn:schemas-microsoft-com:office:word" xmlns:w="http://schemas.openxmlformats.org/wordprocessingml/2006/main" xmlns:w14="http://schemas.microsoft.com/office/word/2010/wordml" xmlns:w15="http://schemas.microsoft.com/office/word/2012/wordml" xmlns:w16cex="http://schemas.microsoft.com/office/word/2018/wordml/cex" xmlns:w16cid="http://schemas.microsoft.com/office/word/2016/wordml/cid" xmlns:w16="http://schemas.microsoft.com/office/word/2018/wordml" xmlns:w16sdtdh="http://schemas.microsoft.com/office/word/2020/wordml/sdtdatahash" xmlns:w16se="http://schemas.microsoft.com/office/word/2015/wordml/symex" xmlns:wpg="http://schemas.microsoft.com/office/word/2010/wordprocessingGroup" xmlns:wpi="http://schemas.microsoft.com/office/word/2010/wordprocessingInk" xmlns:wne="http://schemas.microsoft.com/office/word/2006/wordml" xmlns:wps="http://schemas.microsoft.com/office/word/2010/wordprocessingShape" mc:Ignorable="w14 w15 w16se w16cid w16 w16cex w16sdtdh wp14">
+<w:footnotes xmlns:wpc="http://schemas.microsoft.com/office/word/2010/wordprocessingCanvas" xmlns:cx="http://schemas.microsoft.com/office/drawing/2014/chartex" xmlns:cx1="http://schemas.microsoft.com/office/drawing/2015/9/8/chartex" xmlns:cx2="http://schemas.microsoft.com/office/drawing/2015/10/21/chartex" xmlns:cx3="http://schemas.microsoft.com/office/drawing/2016/5/9/chartex" xmlns:cx4="http://schemas.microsoft.com/office/drawing/2016/5/10/chartex" xmlns:cx5="http://schemas.microsoft.com/office/drawing/2016/5/11/chartex" xmlns:cx6="http://schemas.microsoft.com/office/drawing/2016/5/12/chartex" xmlns:cx7="http://schemas.microsoft.com/office/drawing/2016/5/13/chartex" xmlns:cx8="http://schemas.microsoft.com/office/drawing/2016/5/14/chartex" xmlns:mc="http://schemas.openxmlformats.org/markup-compatibility/2006" xmlns:aink="http://schemas.microsoft.com/office/drawing/2016/ink" xmlns:am3d="http://schemas.microsoft.com/office/drawing/2017/model3d" xmlns:o="urn:schemas-microsoft-com:office:office" xmlns:oel="http://schemas.microsoft.com/office/2019/extlst" xmlns:r="http://schemas.openxmlformats.org/officeDocument/2006/relationships" xmlns:m="http://schemas.openxmlformats.org/officeDocument/2006/math" xmlns:v="urn:schemas-microsoft-com:vml" xmlns:wp14="http://schemas.microsoft.com/office/word/2010/wordprocessingDrawing" xmlns:wp="http://schemas.openxmlformats.org/drawingml/2006/wordprocessingDrawing" xmlns:w10="urn:schemas-microsoft-com:office:word" xmlns:w="http://schemas.openxmlformats.org/wordprocessingml/2006/main" xmlns:w14="http://schemas.microsoft.com/office/word/2010/wordml" xmlns:w15="http://schemas.microsoft.com/office/word/2012/wordml" xmlns:w16cex="http://schemas.microsoft.com/office/word/2018/wordml/cex" xmlns:w16cid="http://schemas.microsoft.com/office/word/2016/wordml/cid" xmlns:w16="http://schemas.microsoft.com/office/word/2018/wordml" xmlns:w16sdtdh="http://schemas.microsoft.com/office/word/2020/wordml/sdtdatahash" xmlns:w16se="http://schemas.microsoft.com/office/word/2015/wordml/symex" xmlns:wpg="http://schemas.microsoft.com/office/word/2010/wordprocessingGroup" xmlns:wpi="http://schemas.microsoft.com/office/word/2010/wordprocessingInk" xmlns:wne="http://schemas.microsoft.com/office/word/2006/wordml" xmlns:wps="http://schemas.microsoft.com/office/word/2010/wordprocessingShape" mc:Ignorable="w14 w15 w16se w16cid w16 w16cex w16sdtdh wp14">
   <w:footnote w:type="separator" w:id="-1">
     <w:p>
       <w:pPr>
@@ -2669,7 +2624,7 @@
 </file>
 
 <file path=word/header1.xml><?xml version="1.0" encoding="utf-8"?>
-<w:hdr xmlns:wpc="http://schemas.microsoft.com/office/word/2010/wordprocessingCanvas" xmlns:cx="http://schemas.microsoft.com/office/drawing/2014/chartex" xmlns:cx1="http://schemas.microsoft.com/office/drawing/2015/9/8/chartex" xmlns:cx2="http://schemas.microsoft.com/office/drawing/2015/10/21/chartex" xmlns:cx3="http://schemas.microsoft.com/office/drawing/2016/5/9/chartex" xmlns:cx4="http://schemas.microsoft.com/office/drawing/2016/5/10/chartex" xmlns:cx5="http://schemas.microsoft.com/office/drawing/2016/5/11/chartex" xmlns:cx6="http://schemas.microsoft.com/office/drawing/2016/5/12/chartex" xmlns:cx7="http://schemas.microsoft.com/office/drawing/2016/5/13/chartex" xmlns:cx8="http://schemas.microsoft.com/office/drawing/2016/5/14/chartex" xmlns:mc="http://schemas.openxmlformats.org/markup-compatibility/2006" xmlns:aink="http://schemas.microsoft.com/office/drawing/2016/ink" xmlns:am3d="http://schemas.microsoft.com/office/drawing/2017/model3d" xmlns:o="urn:schemas-microsoft-com:office:office" xmlns:r="http://schemas.openxmlformats.org/officeDocument/2006/relationships" xmlns:m="http://schemas.openxmlformats.org/officeDocument/2006/math" xmlns:v="urn:schemas-microsoft-com:vml" xmlns:wp14="http://schemas.microsoft.com/office/word/2010/wordprocessingDrawing" xmlns:wp="http://schemas.openxmlformats.org/drawingml/2006/wordprocessingDrawing" xmlns:w10="urn:schemas-microsoft-com:office:word" xmlns:w="http://schemas.openxmlformats.org/wordprocessingml/2006/main" xmlns:w14="http://schemas.microsoft.com/office/word/2010/wordml" xmlns:w15="http://schemas.microsoft.com/office/word/2012/wordml" xmlns:w16cex="http://schemas.microsoft.com/office/word/2018/wordml/cex" xmlns:w16cid="http://schemas.microsoft.com/office/word/2016/wordml/cid" xmlns:w16="http://schemas.microsoft.com/office/word/2018/wordml" xmlns:w16sdtdh="http://schemas.microsoft.com/office/word/2020/wordml/sdtdatahash" xmlns:w16se="http://schemas.microsoft.com/office/word/2015/wordml/symex" xmlns:wpg="http://schemas.microsoft.com/office/word/2010/wordprocessingGroup" xmlns:wpi="http://schemas.microsoft.com/office/word/2010/wordprocessingInk" xmlns:wne="http://schemas.microsoft.com/office/word/2006/wordml" xmlns:wps="http://schemas.microsoft.com/office/word/2010/wordprocessingShape" mc:Ignorable="w14 w15 w16se w16cid w16 w16cex w16sdtdh wp14">
+<w:hdr xmlns:wpc="http://schemas.microsoft.com/office/word/2010/wordprocessingCanvas" xmlns:cx="http://schemas.microsoft.com/office/drawing/2014/chartex" xmlns:cx1="http://schemas.microsoft.com/office/drawing/2015/9/8/chartex" xmlns:cx2="http://schemas.microsoft.com/office/drawing/2015/10/21/chartex" xmlns:cx3="http://schemas.microsoft.com/office/drawing/2016/5/9/chartex" xmlns:cx4="http://schemas.microsoft.com/office/drawing/2016/5/10/chartex" xmlns:cx5="http://schemas.microsoft.com/office/drawing/2016/5/11/chartex" xmlns:cx6="http://schemas.microsoft.com/office/drawing/2016/5/12/chartex" xmlns:cx7="http://schemas.microsoft.com/office/drawing/2016/5/13/chartex" xmlns:cx8="http://schemas.microsoft.com/office/drawing/2016/5/14/chartex" xmlns:mc="http://schemas.openxmlformats.org/markup-compatibility/2006" xmlns:aink="http://schemas.microsoft.com/office/drawing/2016/ink" xmlns:am3d="http://schemas.microsoft.com/office/drawing/2017/model3d" xmlns:o="urn:schemas-microsoft-com:office:office" xmlns:oel="http://schemas.microsoft.com/office/2019/extlst" xmlns:r="http://schemas.openxmlformats.org/officeDocument/2006/relationships" xmlns:m="http://schemas.openxmlformats.org/officeDocument/2006/math" xmlns:v="urn:schemas-microsoft-com:vml" xmlns:wp14="http://schemas.microsoft.com/office/word/2010/wordprocessingDrawing" xmlns:wp="http://schemas.openxmlformats.org/drawingml/2006/wordprocessingDrawing" xmlns:w10="urn:schemas-microsoft-com:office:word" xmlns:w="http://schemas.openxmlformats.org/wordprocessingml/2006/main" xmlns:w14="http://schemas.microsoft.com/office/word/2010/wordml" xmlns:w15="http://schemas.microsoft.com/office/word/2012/wordml" xmlns:w16cex="http://schemas.microsoft.com/office/word/2018/wordml/cex" xmlns:w16cid="http://schemas.microsoft.com/office/word/2016/wordml/cid" xmlns:w16="http://schemas.microsoft.com/office/word/2018/wordml" xmlns:w16sdtdh="http://schemas.microsoft.com/office/word/2020/wordml/sdtdatahash" xmlns:w16se="http://schemas.microsoft.com/office/word/2015/wordml/symex" xmlns:wpg="http://schemas.microsoft.com/office/word/2010/wordprocessingGroup" xmlns:wpi="http://schemas.microsoft.com/office/word/2010/wordprocessingInk" xmlns:wne="http://schemas.microsoft.com/office/word/2006/wordml" xmlns:wps="http://schemas.microsoft.com/office/word/2010/wordprocessingShape" mc:Ignorable="w14 w15 w16se w16cid w16 w16cex w16sdtdh wp14">
   <w:p>
     <w:pPr>
       <w:spacing w:after="7"/>
@@ -2763,31 +2718,43 @@
             </wp:anchor>
           </w:drawing>
         </mc:Choice>
-        <mc:Fallback xmlns:a="http://schemas.openxmlformats.org/drawingml/2006/main">
+        <mc:Fallback>
           <w:pict>
-            <v:group id="Group 4499" style="width:97.72pt;height:61.1pt;position:absolute;mso-position-horizontal-relative:page;mso-position-horizontal:absolute;margin-left:49.05pt;mso-position-vertical-relative:page;margin-top:9.35001pt;" coordsize="12410,7759">
-              <v:shape id="Picture 4500" style="position:absolute;width:12410;height:7759;left:0;top:0;" filled="f">
-                <v:imagedata r:id="rId14"/>
+            <v:group w14:anchorId="6AC0687D" id="Group 4499" o:spid="_x0000_s1026" style="position:absolute;left:0;text-align:left;margin-left:49.05pt;margin-top:9.35pt;width:97.7pt;height:61.1pt;z-index:251658240;mso-position-horizontal-relative:page;mso-position-vertical-relative:page" coordsize="12410,7759" o:gfxdata="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">
+              <v:shapetype id="_x0000_t75" coordsize="21600,21600" o:spt="75" o:preferrelative="t" path="m@4@5l@4@11@9@11@9@5xe" filled="f" stroked="f">
+                <v:stroke joinstyle="miter"/>
+                <v:formulas>
+                  <v:f eqn="if lineDrawn pixelLineWidth 0"/>
+                  <v:f eqn="sum @0 1 0"/>
+                  <v:f eqn="sum 0 0 @1"/>
+                  <v:f eqn="prod @2 1 2"/>
+                  <v:f eqn="prod @3 21600 pixelWidth"/>
+                  <v:f eqn="prod @3 21600 pixelHeight"/>
+                  <v:f eqn="sum @0 0 1"/>
+                  <v:f eqn="prod @6 1 2"/>
+                  <v:f eqn="prod @7 21600 pixelWidth"/>
+                  <v:f eqn="sum @8 21600 0"/>
+                  <v:f eqn="prod @7 21600 pixelHeight"/>
+                  <v:f eqn="sum @10 21600 0"/>
+                </v:formulas>
+                <v:path o:extrusionok="f" gradientshapeok="t" o:connecttype="rect"/>
+                <o:lock v:ext="edit" aspectratio="t"/>
+              </v:shapetype>
+              <v:shape id="Picture 4500" o:spid="_x0000_s1027" type="#_x0000_t75" style="position:absolute;width:12410;height:7759;visibility:visible;mso-wrap-style:square" o:gfxdata="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">
+                <v:imagedata r:id="rId2" o:title=""/>
               </v:shape>
-              <v:rect id="Rectangle 4501" style="position:absolute;width:421;height:1899;left:4563;top:3585;" filled="f" stroked="f">
+              <v:rect id="Rectangle 4501" o:spid="_x0000_s1028" style="position:absolute;left:4563;top:3585;width:422;height:1899;visibility:visible;mso-wrap-style:square;v-text-anchor:top" o:gfxdata="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" filled="f" stroked="f">
                 <v:textbox inset="0,0,0,0">
                   <w:txbxContent>
                     <w:p>
-                      <w:pPr>
-                        <w:spacing w:before="0" w:after="160" w:line="259" w:lineRule="auto"/>
-                      </w:pPr>
                       <w:r>
-                        <w:rPr>
-                          <w:rFonts w:cs="Calibri" w:hAnsi="Calibri" w:eastAsia="Calibri" w:ascii="Calibri"/>
-                          <w:sz w:val="22"/>
-                        </w:rPr>
                         <w:t xml:space="preserve"> </w:t>
                       </w:r>
                     </w:p>
                   </w:txbxContent>
                 </v:textbox>
               </v:rect>
-              <w10:wrap type="square"/>
+              <w10:wrap type="square" anchorx="page" anchory="page"/>
             </v:group>
           </w:pict>
         </mc:Fallback>
@@ -2812,8 +2779,6 @@
     </w:pPr>
     <w:r>
       <w:tab/>
-    </w:r>
-    <w:r>
       <w:t xml:space="preserve"> </w:t>
     </w:r>
     <w:r>
@@ -2844,7 +2809,7 @@
 </file>
 
 <file path=word/header2.xml><?xml version="1.0" encoding="utf-8"?>
-<w:hdr xmlns:wpc="http://schemas.microsoft.com/office/word/2010/wordprocessingCanvas" xmlns:cx="http://schemas.microsoft.com/office/drawing/2014/chartex" xmlns:cx1="http://schemas.microsoft.com/office/drawing/2015/9/8/chartex" xmlns:cx2="http://schemas.microsoft.com/office/drawing/2015/10/21/chartex" xmlns:cx3="http://schemas.microsoft.com/office/drawing/2016/5/9/chartex" xmlns:cx4="http://schemas.microsoft.com/office/drawing/2016/5/10/chartex" xmlns:cx5="http://schemas.microsoft.com/office/drawing/2016/5/11/chartex" xmlns:cx6="http://schemas.microsoft.com/office/drawing/2016/5/12/chartex" xmlns:cx7="http://schemas.microsoft.com/office/drawing/2016/5/13/chartex" xmlns:cx8="http://schemas.microsoft.com/office/drawing/2016/5/14/chartex" xmlns:mc="http://schemas.openxmlformats.org/markup-compatibility/2006" xmlns:aink="http://schemas.microsoft.com/office/drawing/2016/ink" xmlns:am3d="http://schemas.microsoft.com/office/drawing/2017/model3d" xmlns:o="urn:schemas-microsoft-com:office:office" xmlns:r="http://schemas.openxmlformats.org/officeDocument/2006/relationships" xmlns:m="http://schemas.openxmlformats.org/officeDocument/2006/math" xmlns:v="urn:schemas-microsoft-com:vml" xmlns:wp14="http://schemas.microsoft.com/office/word/2010/wordprocessingDrawing" xmlns:wp="http://schemas.openxmlformats.org/drawingml/2006/wordprocessingDrawing" xmlns:w10="urn:schemas-microsoft-com:office:word" xmlns:w="http://schemas.openxmlformats.org/wordprocessingml/2006/main" xmlns:w14="http://schemas.microsoft.com/office/word/2010/wordml" xmlns:w15="http://schemas.microsoft.com/office/word/2012/wordml" xmlns:w16cex="http://schemas.microsoft.com/office/word/2018/wordml/cex" xmlns:w16cid="http://schemas.microsoft.com/office/word/2016/wordml/cid" xmlns:w16="http://schemas.microsoft.com/office/word/2018/wordml" xmlns:w16sdtdh="http://schemas.microsoft.com/office/word/2020/wordml/sdtdatahash" xmlns:w16se="http://schemas.microsoft.com/office/word/2015/wordml/symex" xmlns:wpg="http://schemas.microsoft.com/office/word/2010/wordprocessingGroup" xmlns:wpi="http://schemas.microsoft.com/office/word/2010/wordprocessingInk" xmlns:wne="http://schemas.microsoft.com/office/word/2006/wordml" xmlns:wps="http://schemas.microsoft.com/office/word/2010/wordprocessingShape" mc:Ignorable="w14 w15 w16se w16cid w16 w16cex w16sdtdh wp14">
+<w:hdr xmlns:wpc="http://schemas.microsoft.com/office/word/2010/wordprocessingCanvas" xmlns:cx="http://schemas.microsoft.com/office/drawing/2014/chartex" xmlns:cx1="http://schemas.microsoft.com/office/drawing/2015/9/8/chartex" xmlns:cx2="http://schemas.microsoft.com/office/drawing/2015/10/21/chartex" xmlns:cx3="http://schemas.microsoft.com/office/drawing/2016/5/9/chartex" xmlns:cx4="http://schemas.microsoft.com/office/drawing/2016/5/10/chartex" xmlns:cx5="http://schemas.microsoft.com/office/drawing/2016/5/11/chartex" xmlns:cx6="http://schemas.microsoft.com/office/drawing/2016/5/12/chartex" xmlns:cx7="http://schemas.microsoft.com/office/drawing/2016/5/13/chartex" xmlns:cx8="http://schemas.microsoft.com/office/drawing/2016/5/14/chartex" xmlns:mc="http://schemas.openxmlformats.org/markup-compatibility/2006" xmlns:aink="http://schemas.microsoft.com/office/drawing/2016/ink" xmlns:am3d="http://schemas.microsoft.com/office/drawing/2017/model3d" xmlns:o="urn:schemas-microsoft-com:office:office" xmlns:oel="http://schemas.microsoft.com/office/2019/extlst" xmlns:r="http://schemas.openxmlformats.org/officeDocument/2006/relationships" xmlns:m="http://schemas.openxmlformats.org/officeDocument/2006/math" xmlns:v="urn:schemas-microsoft-com:vml" xmlns:wp14="http://schemas.microsoft.com/office/word/2010/wordprocessingDrawing" xmlns:wp="http://schemas.openxmlformats.org/drawingml/2006/wordprocessingDrawing" xmlns:w10="urn:schemas-microsoft-com:office:word" xmlns:w="http://schemas.openxmlformats.org/wordprocessingml/2006/main" xmlns:w14="http://schemas.microsoft.com/office/word/2010/wordml" xmlns:w15="http://schemas.microsoft.com/office/word/2012/wordml" xmlns:w16cex="http://schemas.microsoft.com/office/word/2018/wordml/cex" xmlns:w16cid="http://schemas.microsoft.com/office/word/2016/wordml/cid" xmlns:w16="http://schemas.microsoft.com/office/word/2018/wordml" xmlns:w16sdtdh="http://schemas.microsoft.com/office/word/2020/wordml/sdtdatahash" xmlns:w16se="http://schemas.microsoft.com/office/word/2015/wordml/symex" xmlns:wpg="http://schemas.microsoft.com/office/word/2010/wordprocessingGroup" xmlns:wpi="http://schemas.microsoft.com/office/word/2010/wordprocessingInk" xmlns:wne="http://schemas.microsoft.com/office/word/2006/wordml" xmlns:wps="http://schemas.microsoft.com/office/word/2010/wordprocessingShape" mc:Ignorable="w14 w15 w16se w16cid w16 w16cex w16sdtdh wp14">
   <w:p>
     <w:pPr>
       <w:spacing w:after="7"/>
@@ -2998,27 +2963,7 @@
                             <w:rPr>
                               <w:sz w:val="18"/>
                             </w:rPr>
-                            <w:t>Alumno ayudante: Camilo Esteban Zapata</w:t>
-                          </w:r>
-                          <w:r>
-                            <w:rPr>
-                              <w:spacing w:val="-10"/>
-                              <w:sz w:val="18"/>
-                            </w:rPr>
-                            <w:t xml:space="preserve"> </w:t>
-                          </w:r>
-                          <w:r>
-                            <w:rPr>
-                              <w:sz w:val="18"/>
-                            </w:rPr>
-                            <w:t>O.</w:t>
-                          </w:r>
-                          <w:r>
-                            <w:rPr>
-                              <w:sz w:val="18"/>
-                            </w:rPr>
-                            <w:br/>
-                            <w:t>Corregido por (alumno ayudante): José I. Veloso Inzunza</w:t>
+                            <w:t>Alumno ayudante: José I. Veloso Inzunza</w:t>
                           </w:r>
                         </w:p>
                         <w:p>
@@ -3142,27 +3087,7 @@
                       <w:rPr>
                         <w:sz w:val="18"/>
                       </w:rPr>
-                      <w:t>Alumno ayudante: Camilo Esteban Zapata</w:t>
-                    </w:r>
-                    <w:r>
-                      <w:rPr>
-                        <w:spacing w:val="-10"/>
-                        <w:sz w:val="18"/>
-                      </w:rPr>
-                      <w:t xml:space="preserve"> </w:t>
-                    </w:r>
-                    <w:r>
-                      <w:rPr>
-                        <w:sz w:val="18"/>
-                      </w:rPr>
-                      <w:t>O.</w:t>
-                    </w:r>
-                    <w:r>
-                      <w:rPr>
-                        <w:sz w:val="18"/>
-                      </w:rPr>
-                      <w:br/>
-                      <w:t>Corregido por (alumno ayudante): José I. Veloso Inzunza</w:t>
+                      <w:t>Alumno ayudante: José I. Veloso Inzunza</w:t>
                     </w:r>
                   </w:p>
                   <w:p>
@@ -3270,31 +3195,43 @@
             </wp:anchor>
           </w:drawing>
         </mc:Choice>
-        <mc:Fallback xmlns:a="http://schemas.openxmlformats.org/drawingml/2006/main">
+        <mc:Fallback>
           <w:pict>
-            <v:group id="Group 4472" style="width:97.72pt;height:61.1pt;position:absolute;mso-position-horizontal-relative:page;mso-position-horizontal:absolute;margin-left:49.05pt;mso-position-vertical-relative:page;margin-top:9.35001pt;" coordsize="12410,7759">
-              <v:shape id="Picture 4473" style="position:absolute;width:12410;height:7759;left:0;top:0;" filled="f">
-                <v:imagedata r:id="rId14"/>
+            <v:group w14:anchorId="1C140B96" id="Group 4472" o:spid="_x0000_s1030" style="position:absolute;left:0;text-align:left;margin-left:49.05pt;margin-top:9.35pt;width:97.7pt;height:61.1pt;z-index:251659264;mso-position-horizontal-relative:page;mso-position-vertical-relative:page" coordsize="12410,7759" o:gfxdata="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">
+              <v:shapetype id="_x0000_t75" coordsize="21600,21600" o:spt="75" o:preferrelative="t" path="m@4@5l@4@11@9@11@9@5xe" filled="f" stroked="f">
+                <v:stroke joinstyle="miter"/>
+                <v:formulas>
+                  <v:f eqn="if lineDrawn pixelLineWidth 0"/>
+                  <v:f eqn="sum @0 1 0"/>
+                  <v:f eqn="sum 0 0 @1"/>
+                  <v:f eqn="prod @2 1 2"/>
+                  <v:f eqn="prod @3 21600 pixelWidth"/>
+                  <v:f eqn="prod @3 21600 pixelHeight"/>
+                  <v:f eqn="sum @0 0 1"/>
+                  <v:f eqn="prod @6 1 2"/>
+                  <v:f eqn="prod @7 21600 pixelWidth"/>
+                  <v:f eqn="sum @8 21600 0"/>
+                  <v:f eqn="prod @7 21600 pixelHeight"/>
+                  <v:f eqn="sum @10 21600 0"/>
+                </v:formulas>
+                <v:path o:extrusionok="f" gradientshapeok="t" o:connecttype="rect"/>
+                <o:lock v:ext="edit" aspectratio="t"/>
+              </v:shapetype>
+              <v:shape id="Picture 4473" o:spid="_x0000_s1031" type="#_x0000_t75" style="position:absolute;width:12410;height:7759;visibility:visible;mso-wrap-style:square" o:gfxdata="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">
+                <v:imagedata r:id="rId2" o:title=""/>
               </v:shape>
-              <v:rect id="Rectangle 4474" style="position:absolute;width:421;height:1899;left:4563;top:3585;" filled="f" stroked="f">
+              <v:rect id="Rectangle 4474" o:spid="_x0000_s1032" style="position:absolute;left:4563;top:3585;width:422;height:1899;visibility:visible;mso-wrap-style:square;v-text-anchor:top" o:gfxdata="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" filled="f" stroked="f">
                 <v:textbox inset="0,0,0,0">
                   <w:txbxContent>
                     <w:p>
-                      <w:pPr>
-                        <w:spacing w:before="0" w:after="160" w:line="259" w:lineRule="auto"/>
-                      </w:pPr>
                       <w:r>
-                        <w:rPr>
-                          <w:rFonts w:cs="Calibri" w:hAnsi="Calibri" w:eastAsia="Calibri" w:ascii="Calibri"/>
-                          <w:sz w:val="22"/>
-                        </w:rPr>
                         <w:t xml:space="preserve"> </w:t>
                       </w:r>
                     </w:p>
                   </w:txbxContent>
                 </v:textbox>
               </v:rect>
-              <w10:wrap type="square"/>
+              <w10:wrap type="square" anchorx="page" anchory="page"/>
             </v:group>
           </w:pict>
         </mc:Fallback>
@@ -3325,7 +3262,7 @@
 </file>
 
 <file path=word/header3.xml><?xml version="1.0" encoding="utf-8"?>
-<w:hdr xmlns:wpc="http://schemas.microsoft.com/office/word/2010/wordprocessingCanvas" xmlns:cx="http://schemas.microsoft.com/office/drawing/2014/chartex" xmlns:cx1="http://schemas.microsoft.com/office/drawing/2015/9/8/chartex" xmlns:cx2="http://schemas.microsoft.com/office/drawing/2015/10/21/chartex" xmlns:cx3="http://schemas.microsoft.com/office/drawing/2016/5/9/chartex" xmlns:cx4="http://schemas.microsoft.com/office/drawing/2016/5/10/chartex" xmlns:cx5="http://schemas.microsoft.com/office/drawing/2016/5/11/chartex" xmlns:cx6="http://schemas.microsoft.com/office/drawing/2016/5/12/chartex" xmlns:cx7="http://schemas.microsoft.com/office/drawing/2016/5/13/chartex" xmlns:cx8="http://schemas.microsoft.com/office/drawing/2016/5/14/chartex" xmlns:mc="http://schemas.openxmlformats.org/markup-compatibility/2006" xmlns:aink="http://schemas.microsoft.com/office/drawing/2016/ink" xmlns:am3d="http://schemas.microsoft.com/office/drawing/2017/model3d" xmlns:o="urn:schemas-microsoft-com:office:office" xmlns:r="http://schemas.openxmlformats.org/officeDocument/2006/relationships" xmlns:m="http://schemas.openxmlformats.org/officeDocument/2006/math" xmlns:v="urn:schemas-microsoft-com:vml" xmlns:wp14="http://schemas.microsoft.com/office/word/2010/wordprocessingDrawing" xmlns:wp="http://schemas.openxmlformats.org/drawingml/2006/wordprocessingDrawing" xmlns:w10="urn:schemas-microsoft-com:office:word" xmlns:w="http://schemas.openxmlformats.org/wordprocessingml/2006/main" xmlns:w14="http://schemas.microsoft.com/office/word/2010/wordml" xmlns:w15="http://schemas.microsoft.com/office/word/2012/wordml" xmlns:w16cex="http://schemas.microsoft.com/office/word/2018/wordml/cex" xmlns:w16cid="http://schemas.microsoft.com/office/word/2016/wordml/cid" xmlns:w16="http://schemas.microsoft.com/office/word/2018/wordml" xmlns:w16sdtdh="http://schemas.microsoft.com/office/word/2020/wordml/sdtdatahash" xmlns:w16se="http://schemas.microsoft.com/office/word/2015/wordml/symex" xmlns:wpg="http://schemas.microsoft.com/office/word/2010/wordprocessingGroup" xmlns:wpi="http://schemas.microsoft.com/office/word/2010/wordprocessingInk" xmlns:wne="http://schemas.microsoft.com/office/word/2006/wordml" xmlns:wps="http://schemas.microsoft.com/office/word/2010/wordprocessingShape" mc:Ignorable="w14 w15 w16se w16cid w16 w16cex w16sdtdh wp14">
+<w:hdr xmlns:wpc="http://schemas.microsoft.com/office/word/2010/wordprocessingCanvas" xmlns:cx="http://schemas.microsoft.com/office/drawing/2014/chartex" xmlns:cx1="http://schemas.microsoft.com/office/drawing/2015/9/8/chartex" xmlns:cx2="http://schemas.microsoft.com/office/drawing/2015/10/21/chartex" xmlns:cx3="http://schemas.microsoft.com/office/drawing/2016/5/9/chartex" xmlns:cx4="http://schemas.microsoft.com/office/drawing/2016/5/10/chartex" xmlns:cx5="http://schemas.microsoft.com/office/drawing/2016/5/11/chartex" xmlns:cx6="http://schemas.microsoft.com/office/drawing/2016/5/12/chartex" xmlns:cx7="http://schemas.microsoft.com/office/drawing/2016/5/13/chartex" xmlns:cx8="http://schemas.microsoft.com/office/drawing/2016/5/14/chartex" xmlns:mc="http://schemas.openxmlformats.org/markup-compatibility/2006" xmlns:aink="http://schemas.microsoft.com/office/drawing/2016/ink" xmlns:am3d="http://schemas.microsoft.com/office/drawing/2017/model3d" xmlns:o="urn:schemas-microsoft-com:office:office" xmlns:oel="http://schemas.microsoft.com/office/2019/extlst" xmlns:r="http://schemas.openxmlformats.org/officeDocument/2006/relationships" xmlns:m="http://schemas.openxmlformats.org/officeDocument/2006/math" xmlns:v="urn:schemas-microsoft-com:vml" xmlns:wp14="http://schemas.microsoft.com/office/word/2010/wordprocessingDrawing" xmlns:wp="http://schemas.openxmlformats.org/drawingml/2006/wordprocessingDrawing" xmlns:w10="urn:schemas-microsoft-com:office:word" xmlns:w="http://schemas.openxmlformats.org/wordprocessingml/2006/main" xmlns:w14="http://schemas.microsoft.com/office/word/2010/wordml" xmlns:w15="http://schemas.microsoft.com/office/word/2012/wordml" xmlns:w16cex="http://schemas.microsoft.com/office/word/2018/wordml/cex" xmlns:w16cid="http://schemas.microsoft.com/office/word/2016/wordml/cid" xmlns:w16="http://schemas.microsoft.com/office/word/2018/wordml" xmlns:w16sdtdh="http://schemas.microsoft.com/office/word/2020/wordml/sdtdatahash" xmlns:w16se="http://schemas.microsoft.com/office/word/2015/wordml/symex" xmlns:wpg="http://schemas.microsoft.com/office/word/2010/wordprocessingGroup" xmlns:wpi="http://schemas.microsoft.com/office/word/2010/wordprocessingInk" xmlns:wne="http://schemas.microsoft.com/office/word/2006/wordml" xmlns:wps="http://schemas.microsoft.com/office/word/2010/wordprocessingShape" mc:Ignorable="w14 w15 w16se w16cid w16 w16cex w16sdtdh wp14">
   <w:p>
     <w:pPr>
       <w:spacing w:after="7"/>
@@ -3419,31 +3356,43 @@
             </wp:anchor>
           </w:drawing>
         </mc:Choice>
-        <mc:Fallback xmlns:a="http://schemas.openxmlformats.org/drawingml/2006/main">
+        <mc:Fallback>
           <w:pict>
-            <v:group id="Group 4445" style="width:97.72pt;height:61.1pt;position:absolute;mso-position-horizontal-relative:page;mso-position-horizontal:absolute;margin-left:49.05pt;mso-position-vertical-relative:page;margin-top:9.35001pt;" coordsize="12410,7759">
-              <v:shape id="Picture 4446" style="position:absolute;width:12410;height:7759;left:0;top:0;" filled="f">
-                <v:imagedata r:id="rId14"/>
+            <v:group w14:anchorId="40B047A8" id="Group 4445" o:spid="_x0000_s1033" style="position:absolute;left:0;text-align:left;margin-left:49.05pt;margin-top:9.35pt;width:97.7pt;height:61.1pt;z-index:251660288;mso-position-horizontal-relative:page;mso-position-vertical-relative:page" coordsize="12410,7759" o:gfxdata="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">
+              <v:shapetype id="_x0000_t75" coordsize="21600,21600" o:spt="75" o:preferrelative="t" path="m@4@5l@4@11@9@11@9@5xe" filled="f" stroked="f">
+                <v:stroke joinstyle="miter"/>
+                <v:formulas>
+                  <v:f eqn="if lineDrawn pixelLineWidth 0"/>
+                  <v:f eqn="sum @0 1 0"/>
+                  <v:f eqn="sum 0 0 @1"/>
+                  <v:f eqn="prod @2 1 2"/>
+                  <v:f eqn="prod @3 21600 pixelWidth"/>
+                  <v:f eqn="prod @3 21600 pixelHeight"/>
+                  <v:f eqn="sum @0 0 1"/>
+                  <v:f eqn="prod @6 1 2"/>
+                  <v:f eqn="prod @7 21600 pixelWidth"/>
+                  <v:f eqn="sum @8 21600 0"/>
+                  <v:f eqn="prod @7 21600 pixelHeight"/>
+                  <v:f eqn="sum @10 21600 0"/>
+                </v:formulas>
+                <v:path o:extrusionok="f" gradientshapeok="t" o:connecttype="rect"/>
+                <o:lock v:ext="edit" aspectratio="t"/>
+              </v:shapetype>
+              <v:shape id="Picture 4446" o:spid="_x0000_s1034" type="#_x0000_t75" style="position:absolute;width:12410;height:7759;visibility:visible;mso-wrap-style:square" o:gfxdata="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">
+                <v:imagedata r:id="rId2" o:title=""/>
               </v:shape>
-              <v:rect id="Rectangle 4447" style="position:absolute;width:421;height:1899;left:4563;top:3585;" filled="f" stroked="f">
+              <v:rect id="Rectangle 4447" o:spid="_x0000_s1035" style="position:absolute;left:4563;top:3585;width:422;height:1899;visibility:visible;mso-wrap-style:square;v-text-anchor:top" o:gfxdata="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" filled="f" stroked="f">
                 <v:textbox inset="0,0,0,0">
                   <w:txbxContent>
                     <w:p>
-                      <w:pPr>
-                        <w:spacing w:before="0" w:after="160" w:line="259" w:lineRule="auto"/>
-                      </w:pPr>
                       <w:r>
-                        <w:rPr>
-                          <w:rFonts w:cs="Calibri" w:hAnsi="Calibri" w:eastAsia="Calibri" w:ascii="Calibri"/>
-                          <w:sz w:val="22"/>
-                        </w:rPr>
                         <w:t xml:space="preserve"> </w:t>
                       </w:r>
                     </w:p>
                   </w:txbxContent>
                 </v:textbox>
               </v:rect>
-              <w10:wrap type="square"/>
+              <w10:wrap type="square" anchorx="page" anchory="page"/>
             </v:group>
           </w:pict>
         </mc:Fallback>
@@ -3468,8 +3417,6 @@
     </w:pPr>
     <w:r>
       <w:tab/>
-    </w:r>
-    <w:r>
       <w:t xml:space="preserve"> </w:t>
     </w:r>
     <w:r>
@@ -3500,7 +3447,7 @@
 </file>
 
 <file path=word/numbering.xml><?xml version="1.0" encoding="utf-8"?>
-<w:numbering xmlns:wpc="http://schemas.microsoft.com/office/word/2010/wordprocessingCanvas" xmlns:cx="http://schemas.microsoft.com/office/drawing/2014/chartex" xmlns:cx1="http://schemas.microsoft.com/office/drawing/2015/9/8/chartex" xmlns:cx2="http://schemas.microsoft.com/office/drawing/2015/10/21/chartex" xmlns:cx3="http://schemas.microsoft.com/office/drawing/2016/5/9/chartex" xmlns:cx4="http://schemas.microsoft.com/office/drawing/2016/5/10/chartex" xmlns:cx5="http://schemas.microsoft.com/office/drawing/2016/5/11/chartex" xmlns:cx6="http://schemas.microsoft.com/office/drawing/2016/5/12/chartex" xmlns:cx7="http://schemas.microsoft.com/office/drawing/2016/5/13/chartex" xmlns:cx8="http://schemas.microsoft.com/office/drawing/2016/5/14/chartex" xmlns:mc="http://schemas.openxmlformats.org/markup-compatibility/2006" xmlns:aink="http://schemas.microsoft.com/office/drawing/2016/ink" xmlns:am3d="http://schemas.microsoft.com/office/drawing/2017/model3d" xmlns:o="urn:schemas-microsoft-com:office:office" xmlns:r="http://schemas.openxmlformats.org/officeDocument/2006/relationships" xmlns:m="http://schemas.openxmlformats.org/officeDocument/2006/math" xmlns:v="urn:schemas-microsoft-com:vml" xmlns:wp14="http://schemas.microsoft.com/office/word/2010/wordprocessingDrawing" xmlns:wp="http://schemas.openxmlformats.org/drawingml/2006/wordprocessingDrawing" xmlns:w10="urn:schemas-microsoft-com:office:word" xmlns:w="http://schemas.openxmlformats.org/wordprocessingml/2006/main" xmlns:w14="http://schemas.microsoft.com/office/word/2010/wordml" xmlns:w15="http://schemas.microsoft.com/office/word/2012/wordml" xmlns:w16cex="http://schemas.microsoft.com/office/word/2018/wordml/cex" xmlns:w16cid="http://schemas.microsoft.com/office/word/2016/wordml/cid" xmlns:w16="http://schemas.microsoft.com/office/word/2018/wordml" xmlns:w16sdtdh="http://schemas.microsoft.com/office/word/2020/wordml/sdtdatahash" xmlns:w16se="http://schemas.microsoft.com/office/word/2015/wordml/symex" xmlns:wpg="http://schemas.microsoft.com/office/word/2010/wordprocessingGroup" xmlns:wpi="http://schemas.microsoft.com/office/word/2010/wordprocessingInk" xmlns:wne="http://schemas.microsoft.com/office/word/2006/wordml" xmlns:wps="http://schemas.microsoft.com/office/word/2010/wordprocessingShape" mc:Ignorable="w14 w15 w16se w16cid w16 w16cex w16sdtdh wp14">
+<w:numbering xmlns:wpc="http://schemas.microsoft.com/office/word/2010/wordprocessingCanvas" xmlns:cx="http://schemas.microsoft.com/office/drawing/2014/chartex" xmlns:cx1="http://schemas.microsoft.com/office/drawing/2015/9/8/chartex" xmlns:cx2="http://schemas.microsoft.com/office/drawing/2015/10/21/chartex" xmlns:cx3="http://schemas.microsoft.com/office/drawing/2016/5/9/chartex" xmlns:cx4="http://schemas.microsoft.com/office/drawing/2016/5/10/chartex" xmlns:cx5="http://schemas.microsoft.com/office/drawing/2016/5/11/chartex" xmlns:cx6="http://schemas.microsoft.com/office/drawing/2016/5/12/chartex" xmlns:cx7="http://schemas.microsoft.com/office/drawing/2016/5/13/chartex" xmlns:cx8="http://schemas.microsoft.com/office/drawing/2016/5/14/chartex" xmlns:mc="http://schemas.openxmlformats.org/markup-compatibility/2006" xmlns:aink="http://schemas.microsoft.com/office/drawing/2016/ink" xmlns:am3d="http://schemas.microsoft.com/office/drawing/2017/model3d" xmlns:o="urn:schemas-microsoft-com:office:office" xmlns:oel="http://schemas.microsoft.com/office/2019/extlst" xmlns:r="http://schemas.openxmlformats.org/officeDocument/2006/relationships" xmlns:m="http://schemas.openxmlformats.org/officeDocument/2006/math" xmlns:v="urn:schemas-microsoft-com:vml" xmlns:wp14="http://schemas.microsoft.com/office/word/2010/wordprocessingDrawing" xmlns:wp="http://schemas.openxmlformats.org/drawingml/2006/wordprocessingDrawing" xmlns:w10="urn:schemas-microsoft-com:office:word" xmlns:w="http://schemas.openxmlformats.org/wordprocessingml/2006/main" xmlns:w14="http://schemas.microsoft.com/office/word/2010/wordml" xmlns:w15="http://schemas.microsoft.com/office/word/2012/wordml" xmlns:w16cex="http://schemas.microsoft.com/office/word/2018/wordml/cex" xmlns:w16cid="http://schemas.microsoft.com/office/word/2016/wordml/cid" xmlns:w16="http://schemas.microsoft.com/office/word/2018/wordml" xmlns:w16sdtdh="http://schemas.microsoft.com/office/word/2020/wordml/sdtdatahash" xmlns:w16se="http://schemas.microsoft.com/office/word/2015/wordml/symex" xmlns:wpg="http://schemas.microsoft.com/office/word/2010/wordprocessingGroup" xmlns:wpi="http://schemas.microsoft.com/office/word/2010/wordprocessingInk" xmlns:wne="http://schemas.microsoft.com/office/word/2006/wordml" xmlns:wps="http://schemas.microsoft.com/office/word/2010/wordprocessingShape" mc:Ignorable="w14 w15 w16se w16cid w16 w16cex w16sdtdh wp14">
   <w:abstractNum w:abstractNumId="0" w15:restartNumberingAfterBreak="0">
     <w:nsid w:val="447877E6"/>
     <w:multiLevelType w:val="hybridMultilevel"/>
@@ -3713,7 +3660,7 @@
       </w:rPr>
     </w:lvl>
   </w:abstractNum>
-  <w:num w:numId="1">
+  <w:num w:numId="1" w16cid:durableId="26805853">
     <w:abstractNumId w:val="0"/>
   </w:num>
 </w:numbering>

</xml_diff>